<commit_message>
[QGIS] Iconen naar PNG
</commit_message>
<xml_diff>
--- a/qgis/icons/Brandbestrijding/Opstelplaatsen/Opstelplaatsen.docx
+++ b/qgis/icons/Brandbestrijding/Opstelplaatsen/Opstelplaatsen.docx
@@ -41,7 +41,7 @@
             <v:path o:extrusionok="f" gradientshapeok="t" o:connecttype="rect"/>
             <o:lock v:ext="edit" aspectratio="t"/>
           </v:shapetype>
-          <v:shape id="_x0000_i1025" type="#_x0000_t75" style="width:57pt;height:23.05pt">
+          <v:shape id="_x0000_i1025" type="#_x0000_t75" style="width:57pt;height:23pt">
             <v:imagedata r:id="rId5" o:title="F-NL-013_opstelplaats_eerste_blusvoertuig"/>
           </v:shape>
         </w:pict>
@@ -87,7 +87,7 @@
           <w:shd w:val="clear" w:color="auto" w:fill="F8F9FA"/>
         </w:rPr>
         <w:pict>
-          <v:shape id="_x0000_i1026" type="#_x0000_t75" style="width:57pt;height:23.05pt">
+          <v:shape id="_x0000_i1026" type="#_x0000_t75" style="width:57pt;height:23pt">
             <v:imagedata r:id="rId6" o:title="F-NL-014_opstelplaats_overige_blusvoertuigen"/>
           </v:shape>
         </w:pict>
@@ -133,7 +133,7 @@
           <w:shd w:val="clear" w:color="auto" w:fill="F8F9FA"/>
         </w:rPr>
         <w:pict>
-          <v:shape id="_x0000_i1027" type="#_x0000_t75" style="width:57pt;height:23.05pt">
+          <v:shape id="_x0000_i1027" type="#_x0000_t75" style="width:57pt;height:23pt">
             <v:imagedata r:id="rId7" o:title="F-NL-015_opstelplaats_redvoertuig"/>
           </v:shape>
         </w:pict>
@@ -170,6 +170,87 @@
           <w:shd w:val="clear" w:color="auto" w:fill="F8F9FA"/>
         </w:rPr>
       </w:pPr>
+      <w:r>
+        <w:rPr>
+          <w:rFonts w:ascii="Arial" w:hAnsi="Arial" w:cs="Arial"/>
+          <w:noProof/>
+          <w:color w:val="222222"/>
+          <w:sz w:val="20"/>
+          <w:szCs w:val="20"/>
+          <w:shd w:val="clear" w:color="auto" w:fill="F8F9FA"/>
+          <w:lang w:eastAsia="nl-NL"/>
+        </w:rPr>
+        <w:drawing>
+          <wp:inline distT="0" distB="0" distL="0" distR="0">
+            <wp:extent cx="717550" cy="717550"/>
+            <wp:effectExtent l="0" t="0" r="6350" b="6350"/>
+            <wp:docPr id="1" name="Afbeelding 1" descr="C:\Users\Hassfeld\AppData\Local\Microsoft\Windows\INetCache\Content.Word\SRGO_B02_UGS.png"/>
+            <wp:cNvGraphicFramePr>
+              <a:graphicFrameLocks xmlns:a="http://schemas.openxmlformats.org/drawingml/2006/main" noChangeAspect="1"/>
+            </wp:cNvGraphicFramePr>
+            <a:graphic xmlns:a="http://schemas.openxmlformats.org/drawingml/2006/main">
+              <a:graphicData uri="http://schemas.openxmlformats.org/drawingml/2006/picture">
+                <pic:pic xmlns:pic="http://schemas.openxmlformats.org/drawingml/2006/picture">
+                  <pic:nvPicPr>
+                    <pic:cNvPr id="0" name="Picture 11" descr="C:\Users\Hassfeld\AppData\Local\Microsoft\Windows\INetCache\Content.Word\SRGO_B02_UGS.png"/>
+                    <pic:cNvPicPr>
+                      <a:picLocks noChangeAspect="1" noChangeArrowheads="1"/>
+                    </pic:cNvPicPr>
+                  </pic:nvPicPr>
+                  <pic:blipFill>
+                    <a:blip r:embed="rId8" cstate="print">
+                      <a:extLst>
+                        <a:ext uri="{28A0092B-C50C-407E-A947-70E740481C1C}">
+                          <a14:useLocalDpi xmlns:a14="http://schemas.microsoft.com/office/drawing/2010/main" val="0"/>
+                        </a:ext>
+                      </a:extLst>
+                    </a:blip>
+                    <a:srcRect/>
+                    <a:stretch>
+                      <a:fillRect/>
+                    </a:stretch>
+                  </pic:blipFill>
+                  <pic:spPr bwMode="auto">
+                    <a:xfrm>
+                      <a:off x="0" y="0"/>
+                      <a:ext cx="717550" cy="717550"/>
+                    </a:xfrm>
+                    <a:prstGeom prst="rect">
+                      <a:avLst/>
+                    </a:prstGeom>
+                    <a:noFill/>
+                    <a:ln>
+                      <a:noFill/>
+                    </a:ln>
+                  </pic:spPr>
+                </pic:pic>
+              </a:graphicData>
+            </a:graphic>
+          </wp:inline>
+        </w:drawing>
+      </w:r>
+      <w:r>
+        <w:rPr>
+          <w:rFonts w:ascii="Arial" w:hAnsi="Arial" w:cs="Arial"/>
+          <w:color w:val="222222"/>
+          <w:sz w:val="20"/>
+          <w:szCs w:val="20"/>
+          <w:shd w:val="clear" w:color="auto" w:fill="F8F9FA"/>
+        </w:rPr>
+        <w:t xml:space="preserve"> SRGO_B02_UGS</w:t>
+      </w:r>
+    </w:p>
+    <w:p>
+      <w:pPr>
+        <w:spacing w:after="0"/>
+        <w:rPr>
+          <w:rFonts w:ascii="Arial" w:hAnsi="Arial" w:cs="Arial"/>
+          <w:color w:val="222222"/>
+          <w:sz w:val="20"/>
+          <w:szCs w:val="20"/>
+          <w:shd w:val="clear" w:color="auto" w:fill="F8F9FA"/>
+        </w:rPr>
+      </w:pPr>
     </w:p>
     <w:tbl>
       <w:tblPr>
@@ -381,6 +462,62 @@
         <w:tc>
           <w:tcPr>
             <w:tcW w:w="2405" w:type="dxa"/>
+            <w:vMerge/>
+          </w:tcPr>
+          <w:p>
+            <w:pPr>
+              <w:rPr>
+                <w:rFonts w:ascii="Arial" w:hAnsi="Arial" w:cs="Arial"/>
+                <w:b/>
+                <w:color w:val="222222"/>
+                <w:sz w:val="20"/>
+                <w:szCs w:val="20"/>
+                <w:shd w:val="clear" w:color="auto" w:fill="F8F9FA"/>
+              </w:rPr>
+            </w:pPr>
+          </w:p>
+        </w:tc>
+        <w:tc>
+          <w:tcPr>
+            <w:tcW w:w="236" w:type="dxa"/>
+          </w:tcPr>
+          <w:p>
+            <w:pPr>
+              <w:rPr>
+                <w:rFonts w:ascii="Arial" w:hAnsi="Arial" w:cs="Arial"/>
+                <w:sz w:val="20"/>
+                <w:szCs w:val="20"/>
+              </w:rPr>
+            </w:pPr>
+          </w:p>
+        </w:tc>
+        <w:tc>
+          <w:tcPr>
+            <w:tcW w:w="7844" w:type="dxa"/>
+          </w:tcPr>
+          <w:p>
+            <w:pPr>
+              <w:rPr>
+                <w:rFonts w:ascii="Arial" w:hAnsi="Arial" w:cs="Arial"/>
+                <w:sz w:val="20"/>
+                <w:szCs w:val="20"/>
+              </w:rPr>
+            </w:pPr>
+            <w:r>
+              <w:rPr>
+                <w:rFonts w:ascii="Arial" w:hAnsi="Arial" w:cs="Arial"/>
+                <w:sz w:val="20"/>
+                <w:szCs w:val="20"/>
+              </w:rPr>
+              <w:t>Uitgangsstelling (UGS)</w:t>
+            </w:r>
+          </w:p>
+        </w:tc>
+      </w:tr>
+      <w:tr>
+        <w:tc>
+          <w:tcPr>
+            <w:tcW w:w="2405" w:type="dxa"/>
             <w:vMerge w:val="restart"/>
           </w:tcPr>
           <w:p>
@@ -876,6 +1013,49 @@
               </w:rPr>
               <w:t>Nee</w:t>
             </w:r>
+          </w:p>
+        </w:tc>
+      </w:tr>
+      <w:tr>
+        <w:tc>
+          <w:tcPr>
+            <w:tcW w:w="2405" w:type="dxa"/>
+          </w:tcPr>
+          <w:p>
+            <w:pPr>
+              <w:rPr>
+                <w:rFonts w:ascii="Arial" w:hAnsi="Arial" w:cs="Arial"/>
+                <w:b/>
+                <w:sz w:val="20"/>
+                <w:szCs w:val="20"/>
+              </w:rPr>
+            </w:pPr>
+            <w:r>
+              <w:rPr>
+                <w:rFonts w:ascii="Arial" w:hAnsi="Arial" w:cs="Arial"/>
+                <w:b/>
+                <w:sz w:val="20"/>
+                <w:szCs w:val="20"/>
+              </w:rPr>
+              <w:t>Benaming UGS</w:t>
+            </w:r>
+            <w:bookmarkStart w:id="0" w:name="_GoBack"/>
+            <w:bookmarkEnd w:id="0"/>
+          </w:p>
+        </w:tc>
+        <w:tc>
+          <w:tcPr>
+            <w:tcW w:w="8080" w:type="dxa"/>
+            <w:gridSpan w:val="2"/>
+          </w:tcPr>
+          <w:p>
+            <w:pPr>
+              <w:rPr>
+                <w:rFonts w:ascii="Arial" w:hAnsi="Arial" w:cs="Arial"/>
+                <w:sz w:val="20"/>
+                <w:szCs w:val="20"/>
+              </w:rPr>
+            </w:pPr>
           </w:p>
         </w:tc>
       </w:tr>
@@ -960,8 +1140,6 @@
           <w:szCs w:val="20"/>
         </w:rPr>
       </w:pPr>
-      <w:bookmarkStart w:id="0" w:name="_GoBack"/>
-      <w:bookmarkEnd w:id="0"/>
     </w:p>
     <w:sectPr>
       <w:pgSz w:w="11906" w:h="16838"/>

</xml_diff>